<commit_message>
Modified Response to 1
</commit_message>
<xml_diff>
--- a/problem_1/Problem_1.docx
+++ b/problem_1/Problem_1.docx
@@ -25,7 +25,7 @@
         <w:rPr>
           <w:rtl w:val="0"/>
         </w:rPr>
-        <w:t xml:space="preserve">Let's say you are a Data Scientist working in a company that analyzes social media contents.Business team approached you and told you to build an Agent that will understand the context of a social media post that they will use to segment the content,find popularity,trends etc.</w:t>
+        <w:t xml:space="preserve">Let's say you are a Data Scientist working in a company that analyzes social media contents. Business team approached you and told you to build an Agent that will understand the context of a social media post that they will use to segment the content,find popularity,trends etc.</w:t>
       </w:r>
     </w:p>
     <w:p>
@@ -86,16 +86,6 @@
           <w:rtl w:val="0"/>
         </w:rPr>
         <w:t xml:space="preserve">Response</w:t>
-      </w:r>
-    </w:p>
-    <w:p>
-      <w:pPr>
-        <w:rPr/>
-      </w:pPr>
-      <w:r>
-        <w:rPr>
-          <w:rtl w:val="0"/>
-        </w:rPr>
       </w:r>
     </w:p>
     <w:p>
@@ -176,7 +166,7 @@
       <w:pPr>
         <w:numPr>
           <w:ilvl w:val="0"/>
-          <w:numId w:val="1"/>
+          <w:numId w:val="2"/>
         </w:numPr>
         <w:ind w:left="2160" w:hanging="360"/>
         <w:rPr>
@@ -196,7 +186,7 @@
       <w:pPr>
         <w:numPr>
           <w:ilvl w:val="0"/>
-          <w:numId w:val="1"/>
+          <w:numId w:val="2"/>
         </w:numPr>
         <w:ind w:left="2160" w:hanging="360"/>
         <w:rPr>
@@ -216,7 +206,7 @@
       <w:pPr>
         <w:numPr>
           <w:ilvl w:val="0"/>
-          <w:numId w:val="1"/>
+          <w:numId w:val="2"/>
         </w:numPr>
         <w:ind w:left="2160" w:hanging="360"/>
         <w:rPr>
@@ -236,7 +226,7 @@
       <w:pPr>
         <w:numPr>
           <w:ilvl w:val="0"/>
-          <w:numId w:val="1"/>
+          <w:numId w:val="2"/>
         </w:numPr>
         <w:ind w:left="2160" w:hanging="360"/>
         <w:rPr>
@@ -256,7 +246,7 @@
       <w:pPr>
         <w:numPr>
           <w:ilvl w:val="0"/>
-          <w:numId w:val="1"/>
+          <w:numId w:val="2"/>
         </w:numPr>
         <w:ind w:left="2160" w:hanging="360"/>
         <w:rPr>
@@ -276,7 +266,7 @@
       <w:pPr>
         <w:numPr>
           <w:ilvl w:val="0"/>
-          <w:numId w:val="1"/>
+          <w:numId w:val="2"/>
         </w:numPr>
         <w:ind w:left="2160" w:hanging="360"/>
         <w:rPr>
@@ -291,11 +281,6 @@
         </w:rPr>
         <w:t xml:space="preserve">Batch Learning or Online Learning? Training Frequency?</w:t>
       </w:r>
-    </w:p>
-    <w:p>
-      <w:pPr>
-        <w:rPr/>
-      </w:pPr>
       <w:r>
         <w:rPr>
           <w:rtl w:val="0"/>
@@ -341,6 +326,51 @@
           <w:rtl w:val="0"/>
         </w:rPr>
         <w:t xml:space="preserve">Ans: Come up with the first implementation ASAP to aid the Business team in their decision making process. </w:t>
+      </w:r>
+    </w:p>
+    <w:p>
+      <w:pPr>
+        <w:rPr/>
+      </w:pPr>
+      <w:r>
+        <w:rPr>
+          <w:rtl w:val="0"/>
+        </w:rPr>
+      </w:r>
+    </w:p>
+    <w:p>
+      <w:pPr>
+        <w:rPr>
+          <w:b w:val="1"/>
+          <w:i w:val="1"/>
+        </w:rPr>
+      </w:pPr>
+      <w:r>
+        <w:rPr>
+          <w:b w:val="1"/>
+          <w:i w:val="1"/>
+          <w:rtl w:val="0"/>
+        </w:rPr>
+        <w:t xml:space="preserve">How many languages We’ll support:</w:t>
+      </w:r>
+    </w:p>
+    <w:p>
+      <w:pPr>
+        <w:rPr/>
+      </w:pPr>
+      <w:r>
+        <w:rPr>
+          <w:b w:val="1"/>
+          <w:i w:val="1"/>
+          <w:rtl w:val="0"/>
+        </w:rPr>
+        <w:t xml:space="preserve">Ans: </w:t>
+      </w:r>
+      <w:r>
+        <w:rPr>
+          <w:rtl w:val="0"/>
+        </w:rPr>
+        <w:t xml:space="preserve">As many major languages as possible.</w:t>
       </w:r>
     </w:p>
     <w:p>
@@ -645,7 +675,7 @@
           <w:b w:val="1"/>
           <w:rtl w:val="0"/>
         </w:rPr>
-        <w:t xml:space="preserve">    Preprocessing data for training</w:t>
+        <w:t xml:space="preserve">    Preprocessing Data for Training</w:t>
       </w:r>
       <w:r>
         <w:rPr>
@@ -664,7 +694,6 @@
           <w:rtl w:val="0"/>
         </w:rPr>
         <w:t xml:space="preserve">Since we have multiple types of data. We’ll need at least 4 separate pre-processing pipelines.</w:t>
-        <w:br w:type="textWrapping"/>
       </w:r>
     </w:p>
     <w:p>
@@ -686,7 +715,7 @@
       <w:pPr>
         <w:numPr>
           <w:ilvl w:val="0"/>
-          <w:numId w:val="2"/>
+          <w:numId w:val="5"/>
         </w:numPr>
         <w:ind w:left="720" w:hanging="360"/>
         <w:rPr>
@@ -704,7 +733,7 @@
       <w:pPr>
         <w:numPr>
           <w:ilvl w:val="0"/>
-          <w:numId w:val="2"/>
+          <w:numId w:val="5"/>
         </w:numPr>
         <w:ind w:left="720" w:hanging="360"/>
       </w:pPr>
@@ -717,6 +746,24 @@
     </w:p>
     <w:p>
       <w:pPr>
+        <w:numPr>
+          <w:ilvl w:val="0"/>
+          <w:numId w:val="5"/>
+        </w:numPr>
+        <w:ind w:left="720" w:hanging="360"/>
+        <w:rPr>
+          <w:u w:val="none"/>
+        </w:rPr>
+      </w:pPr>
+      <w:r>
+        <w:rPr>
+          <w:rtl w:val="0"/>
+        </w:rPr>
+        <w:t xml:space="preserve">Normalize using imagenet parameters.(For transfer learning) </w:t>
+      </w:r>
+    </w:p>
+    <w:p>
+      <w:pPr>
         <w:ind w:left="0" w:firstLine="0"/>
         <w:rPr>
           <w:b w:val="1"/>
@@ -741,6 +788,425 @@
           <w:rtl w:val="0"/>
         </w:rPr>
         <w:t xml:space="preserve">For videos:</w:t>
+      </w:r>
+    </w:p>
+    <w:p>
+      <w:pPr>
+        <w:numPr>
+          <w:ilvl w:val="0"/>
+          <w:numId w:val="7"/>
+        </w:numPr>
+        <w:ind w:left="720" w:hanging="360"/>
+        <w:rPr>
+          <w:u w:val="none"/>
+        </w:rPr>
+      </w:pPr>
+      <w:r>
+        <w:rPr>
+          <w:rtl w:val="0"/>
+        </w:rPr>
+        <w:t xml:space="preserve">Convert to uniform format,resolution and dimensions</w:t>
+      </w:r>
+    </w:p>
+    <w:p>
+      <w:pPr>
+        <w:numPr>
+          <w:ilvl w:val="0"/>
+          <w:numId w:val="7"/>
+        </w:numPr>
+        <w:ind w:left="720" w:hanging="360"/>
+        <w:rPr>
+          <w:u w:val="none"/>
+        </w:rPr>
+      </w:pPr>
+      <w:r>
+        <w:rPr>
+          <w:rtl w:val="0"/>
+        </w:rPr>
+        <w:t xml:space="preserve">Sample fixed number of frames from random positions of video timeline( Most frames are repetitive and not likely to contain rich information)</w:t>
+      </w:r>
+    </w:p>
+    <w:p>
+      <w:pPr>
+        <w:ind w:left="0" w:firstLine="0"/>
+        <w:rPr>
+          <w:b w:val="1"/>
+        </w:rPr>
+      </w:pPr>
+      <w:r>
+        <w:rPr>
+          <w:rtl w:val="0"/>
+        </w:rPr>
+      </w:r>
+    </w:p>
+    <w:p>
+      <w:pPr>
+        <w:ind w:left="0" w:firstLine="0"/>
+        <w:rPr>
+          <w:b w:val="1"/>
+        </w:rPr>
+      </w:pPr>
+      <w:r>
+        <w:rPr>
+          <w:b w:val="1"/>
+          <w:rtl w:val="0"/>
+        </w:rPr>
+        <w:t xml:space="preserve">For Texts:</w:t>
+      </w:r>
+    </w:p>
+    <w:p>
+      <w:pPr>
+        <w:numPr>
+          <w:ilvl w:val="0"/>
+          <w:numId w:val="1"/>
+        </w:numPr>
+        <w:ind w:left="720" w:hanging="360"/>
+        <w:rPr/>
+      </w:pPr>
+      <w:r>
+        <w:rPr>
+          <w:rtl w:val="0"/>
+        </w:rPr>
+        <w:t xml:space="preserve">Clip to a fixed number of words with padding(for feeding into a transformer based model).</w:t>
+      </w:r>
+    </w:p>
+    <w:p>
+      <w:pPr>
+        <w:ind w:left="0" w:firstLine="0"/>
+        <w:rPr>
+          <w:b w:val="1"/>
+        </w:rPr>
+      </w:pPr>
+      <w:r>
+        <w:rPr>
+          <w:b w:val="1"/>
+          <w:rtl w:val="0"/>
+        </w:rPr>
+        <w:t xml:space="preserve">For Metadata:</w:t>
+      </w:r>
+    </w:p>
+    <w:p>
+      <w:pPr>
+        <w:numPr>
+          <w:ilvl w:val="0"/>
+          <w:numId w:val="4"/>
+        </w:numPr>
+        <w:ind w:left="720" w:hanging="360"/>
+        <w:rPr/>
+      </w:pPr>
+      <w:r>
+        <w:rPr>
+          <w:rtl w:val="0"/>
+        </w:rPr>
+        <w:t xml:space="preserve">Fill-in missing information with imputation from the full dataset.</w:t>
+      </w:r>
+    </w:p>
+    <w:p>
+      <w:pPr>
+        <w:numPr>
+          <w:ilvl w:val="0"/>
+          <w:numId w:val="4"/>
+        </w:numPr>
+        <w:ind w:left="720" w:hanging="360"/>
+        <w:rPr>
+          <w:u w:val="none"/>
+        </w:rPr>
+      </w:pPr>
+      <w:r>
+        <w:rPr>
+          <w:rtl w:val="0"/>
+        </w:rPr>
+        <w:t xml:space="preserve">Convert text labels to categorical values and perform one-hot encoding.</w:t>
+      </w:r>
+    </w:p>
+    <w:p>
+      <w:pPr>
+        <w:numPr>
+          <w:ilvl w:val="0"/>
+          <w:numId w:val="4"/>
+        </w:numPr>
+        <w:ind w:left="720" w:hanging="360"/>
+        <w:rPr>
+          <w:u w:val="none"/>
+        </w:rPr>
+      </w:pPr>
+      <w:r>
+        <w:rPr>
+          <w:rtl w:val="0"/>
+        </w:rPr>
+        <w:t xml:space="preserve">Scale numerical variables with min-max or normal scaler.</w:t>
+      </w:r>
+    </w:p>
+    <w:p>
+      <w:pPr>
+        <w:ind w:left="0" w:firstLine="0"/>
+        <w:rPr/>
+      </w:pPr>
+      <w:r>
+        <w:rPr>
+          <w:rtl w:val="0"/>
+        </w:rPr>
+        <w:tab/>
+        <w:tab/>
+        <w:tab/>
+        <w:tab/>
+      </w:r>
+    </w:p>
+    <w:p>
+      <w:pPr>
+        <w:ind w:left="2160" w:firstLine="720"/>
+        <w:rPr>
+          <w:b w:val="1"/>
+        </w:rPr>
+      </w:pPr>
+      <w:r>
+        <w:rPr>
+          <w:b w:val="1"/>
+          <w:rtl w:val="0"/>
+        </w:rPr>
+        <w:t xml:space="preserve"> </w:t>
+        <w:tab/>
+        <w:t xml:space="preserve">Model Design</w:t>
+      </w:r>
+    </w:p>
+    <w:p>
+      <w:pPr>
+        <w:ind w:left="2160" w:firstLine="720"/>
+        <w:rPr>
+          <w:b w:val="1"/>
+        </w:rPr>
+      </w:pPr>
+      <w:r>
+        <w:rPr>
+          <w:rtl w:val="0"/>
+        </w:rPr>
+      </w:r>
+    </w:p>
+    <w:p>
+      <w:pPr>
+        <w:ind w:left="0" w:firstLine="0"/>
+        <w:rPr/>
+      </w:pPr>
+      <w:r>
+        <w:rPr>
+          <w:rtl w:val="0"/>
+        </w:rPr>
+        <w:t xml:space="preserve">Since We’re dealing with multiple types of unstructured data, we’ll leverage transfer learning with State of the art pre-trained models. We’ll use separate pre-trained models for each type of data and concatenate their final layer tensor representations. The final stage will be multiple dense layers with a final softmax softmax layer with K out-put nodes. Where K is the number of distinct tags.</w:t>
+      </w:r>
+    </w:p>
+    <w:p>
+      <w:pPr>
+        <w:ind w:left="0" w:firstLine="0"/>
+        <w:rPr/>
+      </w:pPr>
+      <w:r>
+        <w:rPr>
+          <w:rtl w:val="0"/>
+        </w:rPr>
+      </w:r>
+    </w:p>
+    <w:p>
+      <w:pPr>
+        <w:ind w:left="0" w:firstLine="0"/>
+        <w:rPr/>
+      </w:pPr>
+      <w:r>
+        <w:rPr>
+          <w:rtl w:val="0"/>
+        </w:rPr>
+        <w:t xml:space="preserve">The idea can be visualized with an example from the medical image analysis domain(</w:t>
+      </w:r>
+      <w:hyperlink r:id="rId7">
+        <w:r>
+          <w:rPr>
+            <w:color w:val="1155cc"/>
+            <w:u w:val="single"/>
+            <w:rtl w:val="0"/>
+          </w:rPr>
+          <w:t xml:space="preserve">source</w:t>
+        </w:r>
+      </w:hyperlink>
+      <w:r>
+        <w:rPr>
+          <w:rtl w:val="0"/>
+        </w:rPr>
+        <w:t xml:space="preserve">)-</w:t>
+      </w:r>
+    </w:p>
+    <w:p>
+      <w:pPr>
+        <w:ind w:left="0" w:firstLine="0"/>
+        <w:rPr/>
+      </w:pPr>
+      <w:r>
+        <w:rPr/>
+        <w:drawing>
+          <wp:inline distB="114300" distT="114300" distL="114300" distR="114300">
+            <wp:extent cx="4200525" cy="2524125"/>
+            <wp:effectExtent b="0" l="0" r="0" t="0"/>
+            <wp:docPr id="1" name="image1.png"/>
+            <a:graphic>
+              <a:graphicData uri="http://schemas.openxmlformats.org/drawingml/2006/picture">
+                <pic:pic>
+                  <pic:nvPicPr>
+                    <pic:cNvPr id="0" name="image1.png"/>
+                    <pic:cNvPicPr preferRelativeResize="0"/>
+                  </pic:nvPicPr>
+                  <pic:blipFill>
+                    <a:blip r:embed="rId8"/>
+                    <a:srcRect b="0" l="13942" r="15384" t="0"/>
+                    <a:stretch>
+                      <a:fillRect/>
+                    </a:stretch>
+                  </pic:blipFill>
+                  <pic:spPr>
+                    <a:xfrm>
+                      <a:off x="0" y="0"/>
+                      <a:ext cx="4200525" cy="2524125"/>
+                    </a:xfrm>
+                    <a:prstGeom prst="rect"/>
+                    <a:ln/>
+                  </pic:spPr>
+                </pic:pic>
+              </a:graphicData>
+            </a:graphic>
+          </wp:inline>
+        </w:drawing>
+      </w:r>
+      <w:r>
+        <w:rPr>
+          <w:rtl w:val="0"/>
+        </w:rPr>
+      </w:r>
+    </w:p>
+    <w:p>
+      <w:pPr>
+        <w:ind w:left="0" w:firstLine="0"/>
+        <w:rPr/>
+      </w:pPr>
+      <w:r>
+        <w:rPr>
+          <w:rtl w:val="0"/>
+        </w:rPr>
+      </w:r>
+    </w:p>
+    <w:p>
+      <w:pPr>
+        <w:rPr/>
+      </w:pPr>
+      <w:r>
+        <w:rPr>
+          <w:rtl w:val="0"/>
+        </w:rPr>
+        <w:t xml:space="preserve">But instead of having two pre-trained image models, we’ll have-</w:t>
+      </w:r>
+    </w:p>
+    <w:p>
+      <w:pPr>
+        <w:rPr/>
+      </w:pPr>
+      <w:r>
+        <w:rPr>
+          <w:rtl w:val="0"/>
+        </w:rPr>
+      </w:r>
+    </w:p>
+    <w:p>
+      <w:pPr>
+        <w:numPr>
+          <w:ilvl w:val="0"/>
+          <w:numId w:val="6"/>
+        </w:numPr>
+        <w:ind w:left="720" w:hanging="360"/>
+      </w:pPr>
+      <w:r>
+        <w:rPr>
+          <w:rtl w:val="0"/>
+        </w:rPr>
+        <w:t xml:space="preserve">one pre-trained model for text( Bert Multilingual for example) </w:t>
+      </w:r>
+    </w:p>
+    <w:p>
+      <w:pPr>
+        <w:numPr>
+          <w:ilvl w:val="0"/>
+          <w:numId w:val="6"/>
+        </w:numPr>
+        <w:ind w:left="720" w:hanging="360"/>
+      </w:pPr>
+      <w:r>
+        <w:rPr>
+          <w:rtl w:val="0"/>
+        </w:rPr>
+        <w:t xml:space="preserve">one pre-trained model for image ( Any performant model)</w:t>
+      </w:r>
+    </w:p>
+    <w:p>
+      <w:pPr>
+        <w:numPr>
+          <w:ilvl w:val="0"/>
+          <w:numId w:val="6"/>
+        </w:numPr>
+        <w:ind w:left="720" w:hanging="360"/>
+      </w:pPr>
+      <w:r>
+        <w:rPr>
+          <w:rtl w:val="0"/>
+        </w:rPr>
+        <w:t xml:space="preserve">one pre-trained model for video frames </w:t>
+      </w:r>
+    </w:p>
+    <w:p>
+      <w:pPr>
+        <w:numPr>
+          <w:ilvl w:val="0"/>
+          <w:numId w:val="6"/>
+        </w:numPr>
+        <w:ind w:left="720" w:hanging="360"/>
+      </w:pPr>
+      <w:r>
+        <w:rPr>
+          <w:rtl w:val="0"/>
+        </w:rPr>
+        <w:t xml:space="preserve">one independent Deep Neural Network for Structured meta-data that we’ll train from scratch.</w:t>
+      </w:r>
+    </w:p>
+    <w:p>
+      <w:pPr>
+        <w:ind w:left="0" w:firstLine="0"/>
+        <w:rPr/>
+      </w:pPr>
+      <w:r>
+        <w:rPr>
+          <w:rtl w:val="0"/>
+        </w:rPr>
+        <w:t xml:space="preserve">We’ll concatenate the final latent layer of all these models and feed the combined feature vector to a final classification stage.This separation of subtasks will allow us to debug our combined “Agent” better.</w:t>
+      </w:r>
+    </w:p>
+    <w:p>
+      <w:pPr>
+        <w:ind w:left="0" w:firstLine="0"/>
+        <w:rPr/>
+      </w:pPr>
+      <w:r>
+        <w:rPr>
+          <w:rtl w:val="0"/>
+        </w:rPr>
+      </w:r>
+    </w:p>
+    <w:p>
+      <w:pPr>
+        <w:ind w:left="2880" w:firstLine="720"/>
+        <w:rPr>
+          <w:b w:val="1"/>
+        </w:rPr>
+      </w:pPr>
+      <w:r>
+        <w:rPr>
+          <w:b w:val="1"/>
+          <w:rtl w:val="0"/>
+        </w:rPr>
+        <w:t xml:space="preserve">Pipeline Orchestration</w:t>
       </w:r>
     </w:p>
     <w:p>
@@ -751,6 +1217,41 @@
         </w:numPr>
         <w:ind w:left="720" w:hanging="360"/>
         <w:rPr>
+          <w:b w:val="1"/>
+        </w:rPr>
+      </w:pPr>
+      <w:r>
+        <w:rPr>
+          <w:b w:val="1"/>
+          <w:rtl w:val="0"/>
+        </w:rPr>
+        <w:t xml:space="preserve">Training</w:t>
+      </w:r>
+    </w:p>
+    <w:p>
+      <w:pPr>
+        <w:numPr>
+          <w:ilvl w:val="1"/>
+          <w:numId w:val="3"/>
+        </w:numPr>
+        <w:ind w:left="1440" w:hanging="360"/>
+        <w:rPr/>
+      </w:pPr>
+      <w:r>
+        <w:rPr>
+          <w:rtl w:val="0"/>
+        </w:rPr>
+        <w:t xml:space="preserve">We’ll have a moving window of 24 months to sample training data from.</w:t>
+      </w:r>
+    </w:p>
+    <w:p>
+      <w:pPr>
+        <w:numPr>
+          <w:ilvl w:val="1"/>
+          <w:numId w:val="3"/>
+        </w:numPr>
+        <w:ind w:left="1440" w:hanging="360"/>
+        <w:rPr>
           <w:u w:val="none"/>
         </w:rPr>
       </w:pPr>
@@ -758,7 +1259,83 @@
         <w:rPr>
           <w:rtl w:val="0"/>
         </w:rPr>
-        <w:t xml:space="preserve">Convert to uniform format,resolution and dimensions</w:t>
+        <w:t xml:space="preserve">To compensate for data-drift, we’ll run scheduled training and update the model on a monthly basis or bi-weekly if data drift is later observed.</w:t>
+      </w:r>
+    </w:p>
+    <w:p>
+      <w:pPr>
+        <w:numPr>
+          <w:ilvl w:val="1"/>
+          <w:numId w:val="3"/>
+        </w:numPr>
+        <w:ind w:left="1440" w:hanging="360"/>
+        <w:rPr>
+          <w:u w:val="none"/>
+        </w:rPr>
+      </w:pPr>
+      <w:r>
+        <w:rPr>
+          <w:rtl w:val="0"/>
+        </w:rPr>
+        <w:t xml:space="preserve">We’ll use Apache Airflow to create two separate DAGs for training and preprocessing. The training DAG will be triggered upon completion of preprocessing DAG.</w:t>
+      </w:r>
+    </w:p>
+    <w:p>
+      <w:pPr>
+        <w:ind w:left="1440" w:firstLine="0"/>
+        <w:rPr/>
+      </w:pPr>
+      <w:r>
+        <w:rPr>
+          <w:rtl w:val="0"/>
+        </w:rPr>
+      </w:r>
+    </w:p>
+    <w:p>
+      <w:pPr>
+        <w:numPr>
+          <w:ilvl w:val="1"/>
+          <w:numId w:val="3"/>
+        </w:numPr>
+        <w:ind w:left="1440" w:hanging="360"/>
+        <w:rPr>
+          <w:u w:val="none"/>
+        </w:rPr>
+      </w:pPr>
+      <w:r>
+        <w:rPr>
+          <w:rtl w:val="0"/>
+        </w:rPr>
+        <w:t xml:space="preserve">We’ll use MLFlow to keep track of our model’s training and performance metrics on a MLFlow web dash-board.</w:t>
+      </w:r>
+    </w:p>
+    <w:p>
+      <w:pPr>
+        <w:numPr>
+          <w:ilvl w:val="1"/>
+          <w:numId w:val="3"/>
+        </w:numPr>
+        <w:ind w:left="1440" w:hanging="360"/>
+        <w:rPr>
+          <w:u w:val="none"/>
+        </w:rPr>
+      </w:pPr>
+      <w:r>
+        <w:rPr>
+          <w:rtl w:val="0"/>
+        </w:rPr>
+        <w:t xml:space="preserve">We’ll use model and data versioning for experiment reproducibility. Updated model will replace the previous model in a designated folder.</w:t>
+      </w:r>
+    </w:p>
+    <w:p>
+      <w:pPr>
+        <w:ind w:left="1440" w:firstLine="0"/>
+        <w:rPr/>
+      </w:pPr>
+      <w:r>
+        <w:rPr>
+          <w:rtl w:val="0"/>
+        </w:rPr>
       </w:r>
     </w:p>
     <w:p>
@@ -769,6 +1346,41 @@
         </w:numPr>
         <w:ind w:left="720" w:hanging="360"/>
         <w:rPr>
+          <w:b w:val="1"/>
+        </w:rPr>
+      </w:pPr>
+      <w:r>
+        <w:rPr>
+          <w:b w:val="1"/>
+          <w:rtl w:val="0"/>
+        </w:rPr>
+        <w:t xml:space="preserve">Inference:</w:t>
+      </w:r>
+    </w:p>
+    <w:p>
+      <w:pPr>
+        <w:numPr>
+          <w:ilvl w:val="1"/>
+          <w:numId w:val="3"/>
+        </w:numPr>
+        <w:ind w:left="1440" w:hanging="360"/>
+        <w:rPr/>
+      </w:pPr>
+      <w:r>
+        <w:rPr>
+          <w:rtl w:val="0"/>
+        </w:rPr>
+        <w:t xml:space="preserve">We’ll also have a separate inference pipeline. Here, preprocessing and inference can be combined into a single airflow DAG.</w:t>
+      </w:r>
+    </w:p>
+    <w:p>
+      <w:pPr>
+        <w:numPr>
+          <w:ilvl w:val="1"/>
+          <w:numId w:val="3"/>
+        </w:numPr>
+        <w:ind w:left="1440" w:hanging="360"/>
+        <w:rPr>
           <w:u w:val="none"/>
         </w:rPr>
       </w:pPr>
@@ -776,35 +1388,121 @@
         <w:rPr>
           <w:rtl w:val="0"/>
         </w:rPr>
-        <w:t xml:space="preserve">Sample fixed number of frames from random positions of video timeline( Most frames are repetitive and not likely to contain rich information)</w:t>
-      </w:r>
-    </w:p>
-    <w:p>
-      <w:pPr>
-        <w:ind w:left="0" w:firstLine="0"/>
-        <w:rPr>
-          <w:b w:val="1"/>
-        </w:rPr>
-      </w:pPr>
-      <w:r>
-        <w:rPr>
-          <w:rtl w:val="0"/>
-        </w:rPr>
-      </w:r>
-    </w:p>
-    <w:p>
-      <w:pPr>
-        <w:ind w:left="0" w:firstLine="0"/>
-        <w:rPr>
-          <w:b w:val="1"/>
-        </w:rPr>
-      </w:pPr>
-      <w:r>
-        <w:rPr>
-          <w:b w:val="1"/>
-          <w:rtl w:val="0"/>
-        </w:rPr>
-        <w:t xml:space="preserve">For Texts:</w:t>
+        <w:t xml:space="preserve">This DAG will be scheduled to run every 6/12/24 hours according to business needs.</w:t>
+      </w:r>
+    </w:p>
+    <w:p>
+      <w:pPr>
+        <w:numPr>
+          <w:ilvl w:val="1"/>
+          <w:numId w:val="3"/>
+        </w:numPr>
+        <w:ind w:left="1440" w:hanging="360"/>
+        <w:rPr>
+          <w:u w:val="none"/>
+        </w:rPr>
+      </w:pPr>
+      <w:r>
+        <w:rPr>
+          <w:rtl w:val="0"/>
+        </w:rPr>
+        <w:t xml:space="preserve">Since the volume of data is huge and we don’t need to be comprehensive to get an idea about the trends, we’ll randomly sample a few hundred thousand posts every inference cycle.</w:t>
+      </w:r>
+    </w:p>
+    <w:p>
+      <w:pPr>
+        <w:numPr>
+          <w:ilvl w:val="1"/>
+          <w:numId w:val="3"/>
+        </w:numPr>
+        <w:ind w:left="1440" w:hanging="360"/>
+        <w:rPr>
+          <w:u w:val="none"/>
+        </w:rPr>
+      </w:pPr>
+      <w:r>
+        <w:rPr>
+          <w:rtl w:val="0"/>
+        </w:rPr>
+        <w:t xml:space="preserve">For each post in the current sample, we’ll output a list of tags that the model predicts(above cut-off probability) it to belong to and store into postgreSQL.  We can have an identifier column and a column for each tag with a binary indicator(0/1). We can also choose to store the probability with a float between 0.0 to 1.0.</w:t>
+      </w:r>
+    </w:p>
+    <w:p>
+      <w:pPr>
+        <w:ind w:left="1440" w:firstLine="0"/>
+        <w:rPr/>
+      </w:pPr>
+      <w:r>
+        <w:rPr>
+          <w:rtl w:val="0"/>
+        </w:rPr>
+      </w:r>
+    </w:p>
+    <w:p>
+      <w:pPr>
+        <w:numPr>
+          <w:ilvl w:val="0"/>
+          <w:numId w:val="3"/>
+        </w:numPr>
+        <w:ind w:left="720" w:hanging="360"/>
+        <w:rPr>
+          <w:b w:val="1"/>
+        </w:rPr>
+      </w:pPr>
+      <w:r>
+        <w:rPr>
+          <w:b w:val="1"/>
+          <w:rtl w:val="0"/>
+        </w:rPr>
+        <w:t xml:space="preserve">Delivery:</w:t>
+      </w:r>
+    </w:p>
+    <w:p>
+      <w:pPr>
+        <w:numPr>
+          <w:ilvl w:val="1"/>
+          <w:numId w:val="3"/>
+        </w:numPr>
+        <w:ind w:left="1440" w:hanging="360"/>
+        <w:rPr/>
+      </w:pPr>
+      <w:r>
+        <w:rPr>
+          <w:rtl w:val="0"/>
+        </w:rPr>
+        <w:t xml:space="preserve">The tag distribution and other metrics like increase in popularity of each tag, tag clusters etc. can be visualized on a dashboard for business team’s consumption.</w:t>
+      </w:r>
+    </w:p>
+    <w:p>
+      <w:pPr>
+        <w:numPr>
+          <w:ilvl w:val="1"/>
+          <w:numId w:val="3"/>
+        </w:numPr>
+        <w:ind w:left="1440" w:hanging="360"/>
+        <w:rPr/>
+      </w:pPr>
+      <w:r>
+        <w:rPr>
+          <w:rtl w:val="0"/>
+        </w:rPr>
+        <w:t xml:space="preserve"> We can write a separate layer that computes these metrics from model outputs stored in the postgreSQL database.</w:t>
+      </w:r>
+    </w:p>
+    <w:p>
+      <w:pPr>
+        <w:numPr>
+          <w:ilvl w:val="1"/>
+          <w:numId w:val="3"/>
+        </w:numPr>
+        <w:ind w:left="1440" w:hanging="360"/>
+        <w:rPr/>
+      </w:pPr>
+      <w:r>
+        <w:rPr>
+          <w:rtl w:val="0"/>
+        </w:rPr>
+        <w:t xml:space="preserve">Finally, we can expose a REST API endpoint with FastAPI for consumption by the web dashboard.</w:t>
       </w:r>
       <w:r>
         <w:rPr>
@@ -826,9 +1524,33 @@
   <w:abstractNum w:abstractNumId="1">
     <w:lvl w:ilvl="0">
       <w:start w:val="1"/>
-      <w:numFmt w:val="bullet"/>
-      <w:lvlText w:val="●"/>
-      <w:lvlJc w:val="left"/>
+      <w:numFmt w:val="decimal"/>
+      <w:lvlText w:val="%1."/>
+      <w:lvlJc w:val="left"/>
+      <w:pPr>
+        <w:ind w:left="720" w:hanging="360"/>
+      </w:pPr>
+      <w:rPr>
+        <w:u w:val="none"/>
+      </w:rPr>
+    </w:lvl>
+    <w:lvl w:ilvl="1">
+      <w:start w:val="1"/>
+      <w:numFmt w:val="lowerLetter"/>
+      <w:lvlText w:val="%2."/>
+      <w:lvlJc w:val="left"/>
+      <w:pPr>
+        <w:ind w:left="1440" w:hanging="360"/>
+      </w:pPr>
+      <w:rPr>
+        <w:u w:val="none"/>
+      </w:rPr>
+    </w:lvl>
+    <w:lvl w:ilvl="2">
+      <w:start w:val="1"/>
+      <w:numFmt w:val="lowerRoman"/>
+      <w:lvlText w:val="%3."/>
+      <w:lvlJc w:val="right"/>
       <w:pPr>
         <w:ind w:left="2160" w:hanging="360"/>
       </w:pPr>
@@ -836,10 +1558,10 @@
         <w:u w:val="none"/>
       </w:rPr>
     </w:lvl>
-    <w:lvl w:ilvl="1">
-      <w:start w:val="1"/>
-      <w:numFmt w:val="bullet"/>
-      <w:lvlText w:val="○"/>
+    <w:lvl w:ilvl="3">
+      <w:start w:val="1"/>
+      <w:numFmt w:val="decimal"/>
+      <w:lvlText w:val="%4."/>
       <w:lvlJc w:val="left"/>
       <w:pPr>
         <w:ind w:left="2880" w:hanging="360"/>
@@ -848,10 +1570,10 @@
         <w:u w:val="none"/>
       </w:rPr>
     </w:lvl>
-    <w:lvl w:ilvl="2">
-      <w:start w:val="1"/>
-      <w:numFmt w:val="bullet"/>
-      <w:lvlText w:val="■"/>
+    <w:lvl w:ilvl="4">
+      <w:start w:val="1"/>
+      <w:numFmt w:val="lowerLetter"/>
+      <w:lvlText w:val="%5."/>
       <w:lvlJc w:val="left"/>
       <w:pPr>
         <w:ind w:left="3600" w:hanging="360"/>
@@ -860,11 +1582,11 @@
         <w:u w:val="none"/>
       </w:rPr>
     </w:lvl>
-    <w:lvl w:ilvl="3">
-      <w:start w:val="1"/>
-      <w:numFmt w:val="bullet"/>
-      <w:lvlText w:val="●"/>
-      <w:lvlJc w:val="left"/>
+    <w:lvl w:ilvl="5">
+      <w:start w:val="1"/>
+      <w:numFmt w:val="lowerRoman"/>
+      <w:lvlText w:val="%6."/>
+      <w:lvlJc w:val="right"/>
       <w:pPr>
         <w:ind w:left="4320" w:hanging="360"/>
       </w:pPr>
@@ -872,10 +1594,10 @@
         <w:u w:val="none"/>
       </w:rPr>
     </w:lvl>
-    <w:lvl w:ilvl="4">
-      <w:start w:val="1"/>
-      <w:numFmt w:val="bullet"/>
-      <w:lvlText w:val="○"/>
+    <w:lvl w:ilvl="6">
+      <w:start w:val="1"/>
+      <w:numFmt w:val="decimal"/>
+      <w:lvlText w:val="%7."/>
       <w:lvlJc w:val="left"/>
       <w:pPr>
         <w:ind w:left="5040" w:hanging="360"/>
@@ -884,10 +1606,10 @@
         <w:u w:val="none"/>
       </w:rPr>
     </w:lvl>
-    <w:lvl w:ilvl="5">
-      <w:start w:val="1"/>
-      <w:numFmt w:val="bullet"/>
-      <w:lvlText w:val="■"/>
+    <w:lvl w:ilvl="7">
+      <w:start w:val="1"/>
+      <w:numFmt w:val="lowerLetter"/>
+      <w:lvlText w:val="%8."/>
       <w:lvlJc w:val="left"/>
       <w:pPr>
         <w:ind w:left="5760" w:hanging="360"/>
@@ -896,37 +1618,13 @@
         <w:u w:val="none"/>
       </w:rPr>
     </w:lvl>
-    <w:lvl w:ilvl="6">
-      <w:start w:val="1"/>
-      <w:numFmt w:val="bullet"/>
-      <w:lvlText w:val="●"/>
-      <w:lvlJc w:val="left"/>
+    <w:lvl w:ilvl="8">
+      <w:start w:val="1"/>
+      <w:numFmt w:val="lowerRoman"/>
+      <w:lvlText w:val="%9."/>
+      <w:lvlJc w:val="right"/>
       <w:pPr>
         <w:ind w:left="6480" w:hanging="360"/>
-      </w:pPr>
-      <w:rPr>
-        <w:u w:val="none"/>
-      </w:rPr>
-    </w:lvl>
-    <w:lvl w:ilvl="7">
-      <w:start w:val="1"/>
-      <w:numFmt w:val="bullet"/>
-      <w:lvlText w:val="○"/>
-      <w:lvlJc w:val="left"/>
-      <w:pPr>
-        <w:ind w:left="7200" w:hanging="360"/>
-      </w:pPr>
-      <w:rPr>
-        <w:u w:val="none"/>
-      </w:rPr>
-    </w:lvl>
-    <w:lvl w:ilvl="8">
-      <w:start w:val="1"/>
-      <w:numFmt w:val="bullet"/>
-      <w:lvlText w:val="■"/>
-      <w:lvlJc w:val="left"/>
-      <w:pPr>
-        <w:ind w:left="7920" w:hanging="360"/>
       </w:pPr>
       <w:rPr>
         <w:u w:val="none"/>
@@ -936,6 +1634,116 @@
   <w:abstractNum w:abstractNumId="2">
     <w:lvl w:ilvl="0">
       <w:start w:val="1"/>
+      <w:numFmt w:val="bullet"/>
+      <w:lvlText w:val="●"/>
+      <w:lvlJc w:val="left"/>
+      <w:pPr>
+        <w:ind w:left="2160" w:hanging="360"/>
+      </w:pPr>
+      <w:rPr>
+        <w:u w:val="none"/>
+      </w:rPr>
+    </w:lvl>
+    <w:lvl w:ilvl="1">
+      <w:start w:val="1"/>
+      <w:numFmt w:val="bullet"/>
+      <w:lvlText w:val="○"/>
+      <w:lvlJc w:val="left"/>
+      <w:pPr>
+        <w:ind w:left="2880" w:hanging="360"/>
+      </w:pPr>
+      <w:rPr>
+        <w:u w:val="none"/>
+      </w:rPr>
+    </w:lvl>
+    <w:lvl w:ilvl="2">
+      <w:start w:val="1"/>
+      <w:numFmt w:val="bullet"/>
+      <w:lvlText w:val="■"/>
+      <w:lvlJc w:val="left"/>
+      <w:pPr>
+        <w:ind w:left="3600" w:hanging="360"/>
+      </w:pPr>
+      <w:rPr>
+        <w:u w:val="none"/>
+      </w:rPr>
+    </w:lvl>
+    <w:lvl w:ilvl="3">
+      <w:start w:val="1"/>
+      <w:numFmt w:val="bullet"/>
+      <w:lvlText w:val="●"/>
+      <w:lvlJc w:val="left"/>
+      <w:pPr>
+        <w:ind w:left="4320" w:hanging="360"/>
+      </w:pPr>
+      <w:rPr>
+        <w:u w:val="none"/>
+      </w:rPr>
+    </w:lvl>
+    <w:lvl w:ilvl="4">
+      <w:start w:val="1"/>
+      <w:numFmt w:val="bullet"/>
+      <w:lvlText w:val="○"/>
+      <w:lvlJc w:val="left"/>
+      <w:pPr>
+        <w:ind w:left="5040" w:hanging="360"/>
+      </w:pPr>
+      <w:rPr>
+        <w:u w:val="none"/>
+      </w:rPr>
+    </w:lvl>
+    <w:lvl w:ilvl="5">
+      <w:start w:val="1"/>
+      <w:numFmt w:val="bullet"/>
+      <w:lvlText w:val="■"/>
+      <w:lvlJc w:val="left"/>
+      <w:pPr>
+        <w:ind w:left="5760" w:hanging="360"/>
+      </w:pPr>
+      <w:rPr>
+        <w:u w:val="none"/>
+      </w:rPr>
+    </w:lvl>
+    <w:lvl w:ilvl="6">
+      <w:start w:val="1"/>
+      <w:numFmt w:val="bullet"/>
+      <w:lvlText w:val="●"/>
+      <w:lvlJc w:val="left"/>
+      <w:pPr>
+        <w:ind w:left="6480" w:hanging="360"/>
+      </w:pPr>
+      <w:rPr>
+        <w:u w:val="none"/>
+      </w:rPr>
+    </w:lvl>
+    <w:lvl w:ilvl="7">
+      <w:start w:val="1"/>
+      <w:numFmt w:val="bullet"/>
+      <w:lvlText w:val="○"/>
+      <w:lvlJc w:val="left"/>
+      <w:pPr>
+        <w:ind w:left="7200" w:hanging="360"/>
+      </w:pPr>
+      <w:rPr>
+        <w:u w:val="none"/>
+      </w:rPr>
+    </w:lvl>
+    <w:lvl w:ilvl="8">
+      <w:start w:val="1"/>
+      <w:numFmt w:val="bullet"/>
+      <w:lvlText w:val="■"/>
+      <w:lvlJc w:val="left"/>
+      <w:pPr>
+        <w:ind w:left="7920" w:hanging="360"/>
+      </w:pPr>
+      <w:rPr>
+        <w:u w:val="none"/>
+      </w:rPr>
+    </w:lvl>
+  </w:abstractNum>
+  <w:abstractNum w:abstractNumId="3">
+    <w:lvl w:ilvl="0">
+      <w:start w:val="1"/>
       <w:numFmt w:val="decimal"/>
       <w:lvlText w:val="%1."/>
       <w:lvlJc w:val="left"/>
@@ -1043,7 +1851,337 @@
       </w:rPr>
     </w:lvl>
   </w:abstractNum>
-  <w:abstractNum w:abstractNumId="3">
+  <w:abstractNum w:abstractNumId="4">
+    <w:lvl w:ilvl="0">
+      <w:start w:val="1"/>
+      <w:numFmt w:val="decimal"/>
+      <w:lvlText w:val="%1."/>
+      <w:lvlJc w:val="left"/>
+      <w:pPr>
+        <w:ind w:left="720" w:hanging="360"/>
+      </w:pPr>
+      <w:rPr>
+        <w:u w:val="none"/>
+      </w:rPr>
+    </w:lvl>
+    <w:lvl w:ilvl="1">
+      <w:start w:val="1"/>
+      <w:numFmt w:val="lowerLetter"/>
+      <w:lvlText w:val="%2."/>
+      <w:lvlJc w:val="left"/>
+      <w:pPr>
+        <w:ind w:left="1440" w:hanging="360"/>
+      </w:pPr>
+      <w:rPr>
+        <w:u w:val="none"/>
+      </w:rPr>
+    </w:lvl>
+    <w:lvl w:ilvl="2">
+      <w:start w:val="1"/>
+      <w:numFmt w:val="lowerRoman"/>
+      <w:lvlText w:val="%3."/>
+      <w:lvlJc w:val="right"/>
+      <w:pPr>
+        <w:ind w:left="2160" w:hanging="360"/>
+      </w:pPr>
+      <w:rPr>
+        <w:u w:val="none"/>
+      </w:rPr>
+    </w:lvl>
+    <w:lvl w:ilvl="3">
+      <w:start w:val="1"/>
+      <w:numFmt w:val="decimal"/>
+      <w:lvlText w:val="%4."/>
+      <w:lvlJc w:val="left"/>
+      <w:pPr>
+        <w:ind w:left="2880" w:hanging="360"/>
+      </w:pPr>
+      <w:rPr>
+        <w:u w:val="none"/>
+      </w:rPr>
+    </w:lvl>
+    <w:lvl w:ilvl="4">
+      <w:start w:val="1"/>
+      <w:numFmt w:val="lowerLetter"/>
+      <w:lvlText w:val="%5."/>
+      <w:lvlJc w:val="left"/>
+      <w:pPr>
+        <w:ind w:left="3600" w:hanging="360"/>
+      </w:pPr>
+      <w:rPr>
+        <w:u w:val="none"/>
+      </w:rPr>
+    </w:lvl>
+    <w:lvl w:ilvl="5">
+      <w:start w:val="1"/>
+      <w:numFmt w:val="lowerRoman"/>
+      <w:lvlText w:val="%6."/>
+      <w:lvlJc w:val="right"/>
+      <w:pPr>
+        <w:ind w:left="4320" w:hanging="360"/>
+      </w:pPr>
+      <w:rPr>
+        <w:u w:val="none"/>
+      </w:rPr>
+    </w:lvl>
+    <w:lvl w:ilvl="6">
+      <w:start w:val="1"/>
+      <w:numFmt w:val="decimal"/>
+      <w:lvlText w:val="%7."/>
+      <w:lvlJc w:val="left"/>
+      <w:pPr>
+        <w:ind w:left="5040" w:hanging="360"/>
+      </w:pPr>
+      <w:rPr>
+        <w:u w:val="none"/>
+      </w:rPr>
+    </w:lvl>
+    <w:lvl w:ilvl="7">
+      <w:start w:val="1"/>
+      <w:numFmt w:val="lowerLetter"/>
+      <w:lvlText w:val="%8."/>
+      <w:lvlJc w:val="left"/>
+      <w:pPr>
+        <w:ind w:left="5760" w:hanging="360"/>
+      </w:pPr>
+      <w:rPr>
+        <w:u w:val="none"/>
+      </w:rPr>
+    </w:lvl>
+    <w:lvl w:ilvl="8">
+      <w:start w:val="1"/>
+      <w:numFmt w:val="lowerRoman"/>
+      <w:lvlText w:val="%9."/>
+      <w:lvlJc w:val="right"/>
+      <w:pPr>
+        <w:ind w:left="6480" w:hanging="360"/>
+      </w:pPr>
+      <w:rPr>
+        <w:u w:val="none"/>
+      </w:rPr>
+    </w:lvl>
+  </w:abstractNum>
+  <w:abstractNum w:abstractNumId="5">
+    <w:lvl w:ilvl="0">
+      <w:start w:val="1"/>
+      <w:numFmt w:val="decimal"/>
+      <w:lvlText w:val="%1."/>
+      <w:lvlJc w:val="left"/>
+      <w:pPr>
+        <w:ind w:left="720" w:hanging="360"/>
+      </w:pPr>
+      <w:rPr>
+        <w:u w:val="none"/>
+      </w:rPr>
+    </w:lvl>
+    <w:lvl w:ilvl="1">
+      <w:start w:val="1"/>
+      <w:numFmt w:val="lowerLetter"/>
+      <w:lvlText w:val="%2."/>
+      <w:lvlJc w:val="left"/>
+      <w:pPr>
+        <w:ind w:left="1440" w:hanging="360"/>
+      </w:pPr>
+      <w:rPr>
+        <w:u w:val="none"/>
+      </w:rPr>
+    </w:lvl>
+    <w:lvl w:ilvl="2">
+      <w:start w:val="1"/>
+      <w:numFmt w:val="lowerRoman"/>
+      <w:lvlText w:val="%3."/>
+      <w:lvlJc w:val="right"/>
+      <w:pPr>
+        <w:ind w:left="2160" w:hanging="360"/>
+      </w:pPr>
+      <w:rPr>
+        <w:u w:val="none"/>
+      </w:rPr>
+    </w:lvl>
+    <w:lvl w:ilvl="3">
+      <w:start w:val="1"/>
+      <w:numFmt w:val="decimal"/>
+      <w:lvlText w:val="%4."/>
+      <w:lvlJc w:val="left"/>
+      <w:pPr>
+        <w:ind w:left="2880" w:hanging="360"/>
+      </w:pPr>
+      <w:rPr>
+        <w:u w:val="none"/>
+      </w:rPr>
+    </w:lvl>
+    <w:lvl w:ilvl="4">
+      <w:start w:val="1"/>
+      <w:numFmt w:val="lowerLetter"/>
+      <w:lvlText w:val="%5."/>
+      <w:lvlJc w:val="left"/>
+      <w:pPr>
+        <w:ind w:left="3600" w:hanging="360"/>
+      </w:pPr>
+      <w:rPr>
+        <w:u w:val="none"/>
+      </w:rPr>
+    </w:lvl>
+    <w:lvl w:ilvl="5">
+      <w:start w:val="1"/>
+      <w:numFmt w:val="lowerRoman"/>
+      <w:lvlText w:val="%6."/>
+      <w:lvlJc w:val="right"/>
+      <w:pPr>
+        <w:ind w:left="4320" w:hanging="360"/>
+      </w:pPr>
+      <w:rPr>
+        <w:u w:val="none"/>
+      </w:rPr>
+    </w:lvl>
+    <w:lvl w:ilvl="6">
+      <w:start w:val="1"/>
+      <w:numFmt w:val="decimal"/>
+      <w:lvlText w:val="%7."/>
+      <w:lvlJc w:val="left"/>
+      <w:pPr>
+        <w:ind w:left="5040" w:hanging="360"/>
+      </w:pPr>
+      <w:rPr>
+        <w:u w:val="none"/>
+      </w:rPr>
+    </w:lvl>
+    <w:lvl w:ilvl="7">
+      <w:start w:val="1"/>
+      <w:numFmt w:val="lowerLetter"/>
+      <w:lvlText w:val="%8."/>
+      <w:lvlJc w:val="left"/>
+      <w:pPr>
+        <w:ind w:left="5760" w:hanging="360"/>
+      </w:pPr>
+      <w:rPr>
+        <w:u w:val="none"/>
+      </w:rPr>
+    </w:lvl>
+    <w:lvl w:ilvl="8">
+      <w:start w:val="1"/>
+      <w:numFmt w:val="lowerRoman"/>
+      <w:lvlText w:val="%9."/>
+      <w:lvlJc w:val="right"/>
+      <w:pPr>
+        <w:ind w:left="6480" w:hanging="360"/>
+      </w:pPr>
+      <w:rPr>
+        <w:u w:val="none"/>
+      </w:rPr>
+    </w:lvl>
+  </w:abstractNum>
+  <w:abstractNum w:abstractNumId="6">
+    <w:lvl w:ilvl="0">
+      <w:start w:val="1"/>
+      <w:numFmt w:val="decimal"/>
+      <w:lvlText w:val="%1."/>
+      <w:lvlJc w:val="left"/>
+      <w:pPr>
+        <w:ind w:left="720" w:hanging="360"/>
+      </w:pPr>
+      <w:rPr>
+        <w:u w:val="none"/>
+      </w:rPr>
+    </w:lvl>
+    <w:lvl w:ilvl="1">
+      <w:start w:val="1"/>
+      <w:numFmt w:val="lowerLetter"/>
+      <w:lvlText w:val="%2."/>
+      <w:lvlJc w:val="left"/>
+      <w:pPr>
+        <w:ind w:left="1440" w:hanging="360"/>
+      </w:pPr>
+      <w:rPr>
+        <w:u w:val="none"/>
+      </w:rPr>
+    </w:lvl>
+    <w:lvl w:ilvl="2">
+      <w:start w:val="1"/>
+      <w:numFmt w:val="lowerRoman"/>
+      <w:lvlText w:val="%3."/>
+      <w:lvlJc w:val="right"/>
+      <w:pPr>
+        <w:ind w:left="2160" w:hanging="360"/>
+      </w:pPr>
+      <w:rPr>
+        <w:u w:val="none"/>
+      </w:rPr>
+    </w:lvl>
+    <w:lvl w:ilvl="3">
+      <w:start w:val="1"/>
+      <w:numFmt w:val="decimal"/>
+      <w:lvlText w:val="%4."/>
+      <w:lvlJc w:val="left"/>
+      <w:pPr>
+        <w:ind w:left="2880" w:hanging="360"/>
+      </w:pPr>
+      <w:rPr>
+        <w:u w:val="none"/>
+      </w:rPr>
+    </w:lvl>
+    <w:lvl w:ilvl="4">
+      <w:start w:val="1"/>
+      <w:numFmt w:val="lowerLetter"/>
+      <w:lvlText w:val="%5."/>
+      <w:lvlJc w:val="left"/>
+      <w:pPr>
+        <w:ind w:left="3600" w:hanging="360"/>
+      </w:pPr>
+      <w:rPr>
+        <w:u w:val="none"/>
+      </w:rPr>
+    </w:lvl>
+    <w:lvl w:ilvl="5">
+      <w:start w:val="1"/>
+      <w:numFmt w:val="lowerRoman"/>
+      <w:lvlText w:val="%6."/>
+      <w:lvlJc w:val="right"/>
+      <w:pPr>
+        <w:ind w:left="4320" w:hanging="360"/>
+      </w:pPr>
+      <w:rPr>
+        <w:u w:val="none"/>
+      </w:rPr>
+    </w:lvl>
+    <w:lvl w:ilvl="6">
+      <w:start w:val="1"/>
+      <w:numFmt w:val="decimal"/>
+      <w:lvlText w:val="%7."/>
+      <w:lvlJc w:val="left"/>
+      <w:pPr>
+        <w:ind w:left="5040" w:hanging="360"/>
+      </w:pPr>
+      <w:rPr>
+        <w:u w:val="none"/>
+      </w:rPr>
+    </w:lvl>
+    <w:lvl w:ilvl="7">
+      <w:start w:val="1"/>
+      <w:numFmt w:val="lowerLetter"/>
+      <w:lvlText w:val="%8."/>
+      <w:lvlJc w:val="left"/>
+      <w:pPr>
+        <w:ind w:left="5760" w:hanging="360"/>
+      </w:pPr>
+      <w:rPr>
+        <w:u w:val="none"/>
+      </w:rPr>
+    </w:lvl>
+    <w:lvl w:ilvl="8">
+      <w:start w:val="1"/>
+      <w:numFmt w:val="lowerRoman"/>
+      <w:lvlText w:val="%9."/>
+      <w:lvlJc w:val="right"/>
+      <w:pPr>
+        <w:ind w:left="6480" w:hanging="360"/>
+      </w:pPr>
+      <w:rPr>
+        <w:u w:val="none"/>
+      </w:rPr>
+    </w:lvl>
+  </w:abstractNum>
+  <w:abstractNum w:abstractNumId="7">
     <w:lvl w:ilvl="0">
       <w:start w:val="1"/>
       <w:numFmt w:val="decimal"/>
@@ -1161,6 +2299,18 @@
   </w:num>
   <w:num w:numId="3">
     <w:abstractNumId w:val="3"/>
+  </w:num>
+  <w:num w:numId="4">
+    <w:abstractNumId w:val="4"/>
+  </w:num>
+  <w:num w:numId="5">
+    <w:abstractNumId w:val="5"/>
+  </w:num>
+  <w:num w:numId="6">
+    <w:abstractNumId w:val="6"/>
+  </w:num>
+  <w:num w:numId="7">
+    <w:abstractNumId w:val="7"/>
   </w:num>
 </w:numbering>
 </file>

</xml_diff>